<commit_message>
updated OpenrRefine slides and workshop guide for 20230217 workshop
</commit_message>
<xml_diff>
--- a/In-ClassScripts/OpenRefine_WorkshopGuide.docx
+++ b/In-ClassScripts/OpenRefine_WorkshopGuide.docx
@@ -1,6 +1,6 @@
 
 <file path=word/document.xml><?xml version="1.0" encoding="utf-8"?>
-<w:document xmlns:wpc="http://schemas.microsoft.com/office/word/2010/wordprocessingCanvas" xmlns:cx="http://schemas.microsoft.com/office/drawing/2014/chartex" xmlns:cx1="http://schemas.microsoft.com/office/drawing/2015/9/8/chartex" xmlns:mc="http://schemas.openxmlformats.org/markup-compatibility/2006" xmlns:o="urn:schemas-microsoft-com:office:office" xmlns:r="http://schemas.openxmlformats.org/officeDocument/2006/relationships" xmlns:m="http://schemas.openxmlformats.org/officeDocument/2006/math" xmlns:v="urn:schemas-microsoft-com:vml" xmlns:wp14="http://schemas.microsoft.com/office/word/2010/wordprocessingDrawing" xmlns:wp="http://schemas.openxmlformats.org/drawingml/2006/wordprocessingDrawing" xmlns:w10="urn:schemas-microsoft-com:office:word" xmlns:w="http://schemas.openxmlformats.org/wordprocessingml/2006/main" xmlns:w14="http://schemas.microsoft.com/office/word/2010/wordml" xmlns:w15="http://schemas.microsoft.com/office/word/2012/wordml" xmlns:w16se="http://schemas.microsoft.com/office/word/2015/wordml/symex" xmlns:wpg="http://schemas.microsoft.com/office/word/2010/wordprocessingGroup" xmlns:wpi="http://schemas.microsoft.com/office/word/2010/wordprocessingInk" xmlns:wne="http://schemas.microsoft.com/office/word/2006/wordml" xmlns:wps="http://schemas.microsoft.com/office/word/2010/wordprocessingShape" mc:Ignorable="w14 w15 w16se wp14">
+<w:document xmlns:wpc="http://schemas.microsoft.com/office/word/2010/wordprocessingCanvas" xmlns:cx="http://schemas.microsoft.com/office/drawing/2014/chartex" xmlns:cx1="http://schemas.microsoft.com/office/drawing/2015/9/8/chartex" xmlns:cx2="http://schemas.microsoft.com/office/drawing/2015/10/21/chartex" xmlns:cx3="http://schemas.microsoft.com/office/drawing/2016/5/9/chartex" xmlns:cx4="http://schemas.microsoft.com/office/drawing/2016/5/10/chartex" xmlns:cx5="http://schemas.microsoft.com/office/drawing/2016/5/11/chartex" xmlns:cx6="http://schemas.microsoft.com/office/drawing/2016/5/12/chartex" xmlns:cx7="http://schemas.microsoft.com/office/drawing/2016/5/13/chartex" xmlns:cx8="http://schemas.microsoft.com/office/drawing/2016/5/14/chartex" xmlns:mc="http://schemas.openxmlformats.org/markup-compatibility/2006" xmlns:aink="http://schemas.microsoft.com/office/drawing/2016/ink" xmlns:am3d="http://schemas.microsoft.com/office/drawing/2017/model3d" xmlns:o="urn:schemas-microsoft-com:office:office" xmlns:r="http://schemas.openxmlformats.org/officeDocument/2006/relationships" xmlns:m="http://schemas.openxmlformats.org/officeDocument/2006/math" xmlns:v="urn:schemas-microsoft-com:vml" xmlns:wp14="http://schemas.microsoft.com/office/word/2010/wordprocessingDrawing" xmlns:wp="http://schemas.openxmlformats.org/drawingml/2006/wordprocessingDrawing" xmlns:w10="urn:schemas-microsoft-com:office:word" xmlns:w="http://schemas.openxmlformats.org/wordprocessingml/2006/main" xmlns:w14="http://schemas.microsoft.com/office/word/2010/wordml" xmlns:w15="http://schemas.microsoft.com/office/word/2012/wordml" xmlns:w16cid="http://schemas.microsoft.com/office/word/2016/wordml/cid" xmlns:w16se="http://schemas.microsoft.com/office/word/2015/wordml/symex" xmlns:wpg="http://schemas.microsoft.com/office/word/2010/wordprocessingGroup" xmlns:wpi="http://schemas.microsoft.com/office/word/2010/wordprocessingInk" xmlns:wne="http://schemas.microsoft.com/office/word/2006/wordml" xmlns:wps="http://schemas.microsoft.com/office/word/2010/wordprocessingShape" mc:Ignorable="w14 w15 w16se w16cid wp14">
   <w:body>
     <w:p>
       <w:pPr>
@@ -26,8 +26,22 @@
         <w:spacing w:after="0"/>
       </w:pPr>
       <w:r>
-        <w:t>April 21, 2021</w:t>
-      </w:r>
+        <w:t>February 17</w:t>
+      </w:r>
+      <w:r>
+        <w:rPr>
+          <w:vertAlign w:val="superscript"/>
+        </w:rPr>
+        <w:t>th</w:t>
+      </w:r>
+      <w:r>
+        <w:t>, 202</w:t>
+      </w:r>
+      <w:r>
+        <w:t>3</w:t>
+      </w:r>
+      <w:bookmarkStart w:id="0" w:name="_GoBack"/>
+      <w:bookmarkEnd w:id="0"/>
     </w:p>
     <w:p>
       <w:pPr>
@@ -64,12 +78,9 @@
         <w:spacing w:after="0"/>
       </w:pPr>
       <w:r>
-        <w:t>The dataset for this class comes from the National UFO Reporting Center (NUFORC). The data file will be shared with workshop participants via the Zoom chat. Find out more about this data source on their website:</w:t>
-      </w:r>
-      <w:r>
-        <w:t xml:space="preserve"> </w:t>
-      </w:r>
-      <w:hyperlink r:id="rId5" w:history="1">
+        <w:t xml:space="preserve">The dataset for this class comes from the National UFO Reporting Center (NUFORC). The data file will be shared with workshop participants via the Zoom chat. Find out more about this data source on their website: </w:t>
+      </w:r>
+      <w:hyperlink r:id="rId8" w:history="1">
         <w:r>
           <w:rPr>
             <w:rStyle w:val="Hyperlink"/>
@@ -90,7 +101,7 @@
       <w:r>
         <w:t xml:space="preserve">If you have any questions about OpenRefine or any of the transformations, ask the instructors in the Zoom chat. You can find more information about OpenRefine on its website: </w:t>
       </w:r>
-      <w:hyperlink r:id="rId6" w:history="1">
+      <w:hyperlink r:id="rId9" w:history="1">
         <w:r>
           <w:rPr>
             <w:rStyle w:val="Hyperlink"/>
@@ -101,7 +112,7 @@
       <w:r>
         <w:t xml:space="preserve"> and in the official documentation: </w:t>
       </w:r>
-      <w:hyperlink r:id="rId7" w:history="1">
+      <w:hyperlink r:id="rId10" w:history="1">
         <w:r>
           <w:rPr>
             <w:rStyle w:val="Hyperlink"/>
@@ -210,14 +221,12 @@
       <w:r>
         <w:t xml:space="preserve">, select the data file on your computer, and click </w:t>
       </w:r>
-      <w:proofErr w:type="gramStart"/>
       <w:r>
         <w:rPr>
           <w:b/>
         </w:rPr>
         <w:t>Next</w:t>
       </w:r>
-      <w:proofErr w:type="gramEnd"/>
       <w:r>
         <w:t>.</w:t>
       </w:r>
@@ -442,8 +451,6 @@
       <w:pPr>
         <w:spacing w:after="0"/>
       </w:pPr>
-      <w:bookmarkStart w:id="0" w:name="_GoBack"/>
-      <w:bookmarkEnd w:id="0"/>
     </w:p>
     <w:p>
       <w:pPr>
@@ -709,7 +716,7 @@
       <w:r>
         <w:t xml:space="preserve">: </w:t>
       </w:r>
-      <w:hyperlink r:id="rId8" w:anchor="clustering-methods" w:history="1">
+      <w:hyperlink r:id="rId11" w:anchor="clustering-methods" w:history="1">
         <w:r>
           <w:rPr>
             <w:rStyle w:val="Hyperlink"/>
@@ -830,7 +837,7 @@
           <w:rFonts w:cstheme="minorHAnsi"/>
           <w:b/>
         </w:rPr>
-        <w:t>mins</w:t>
+        <w:t>mins”,“minutes</w:t>
       </w:r>
       <w:proofErr w:type="spellEnd"/>
       <w:r>
@@ -838,7 +845,7 @@
           <w:rFonts w:cstheme="minorHAnsi"/>
           <w:b/>
         </w:rPr>
-        <w:t>”,“minutes”)</w:t>
+        <w:t>”)</w:t>
       </w:r>
     </w:p>
     <w:p>
@@ -1024,7 +1031,7 @@
       <w:r>
         <w:t xml:space="preserve">Regular expression (regex) cheat sheet: </w:t>
       </w:r>
-      <w:hyperlink r:id="rId9" w:history="1">
+      <w:hyperlink r:id="rId12" w:history="1">
         <w:r>
           <w:rPr>
             <w:rStyle w:val="Hyperlink"/>
@@ -1046,7 +1053,7 @@
       <w:r>
         <w:t xml:space="preserve">More information on regular expressions in OpenRefine: </w:t>
       </w:r>
-      <w:hyperlink r:id="rId10" w:anchor="regular-expressions" w:history="1">
+      <w:hyperlink r:id="rId13" w:anchor="regular-expressions" w:history="1">
         <w:r>
           <w:rPr>
             <w:rStyle w:val="Hyperlink"/>
@@ -1259,14 +1266,12 @@
       <w:r>
         <w:t xml:space="preserve">Click the down arrow in the </w:t>
       </w:r>
-      <w:proofErr w:type="gramStart"/>
       <w:r>
         <w:rPr>
           <w:b/>
         </w:rPr>
         <w:t>All</w:t>
       </w:r>
-      <w:proofErr w:type="gramEnd"/>
       <w:r>
         <w:t xml:space="preserve"> column (left-most column). Hover over </w:t>
       </w:r>
@@ -1575,17 +1580,9 @@
         <w:spacing w:after="0"/>
       </w:pPr>
       <w:r>
-        <w:t xml:space="preserve">More information on the </w:t>
-      </w:r>
-      <w:proofErr w:type="spellStart"/>
-      <w:r>
-        <w:t>datetime</w:t>
-      </w:r>
-      <w:proofErr w:type="spellEnd"/>
-      <w:r>
-        <w:t xml:space="preserve"> format: </w:t>
-      </w:r>
-      <w:hyperlink r:id="rId11" w:history="1">
+        <w:t xml:space="preserve">More information on the datetime format: </w:t>
+      </w:r>
+      <w:hyperlink r:id="rId14" w:history="1">
         <w:r>
           <w:rPr>
             <w:rStyle w:val="Hyperlink"/>
@@ -1731,18 +1728,12 @@
         <w:t xml:space="preserve">In the Facet/Filter column, look at the </w:t>
       </w:r>
       <w:proofErr w:type="spellStart"/>
-      <w:r>
-        <w:rPr>
-          <w:b/>
-        </w:rPr>
-        <w:t>State</w:t>
-      </w:r>
       <w:proofErr w:type="gramStart"/>
       <w:r>
         <w:rPr>
           <w:b/>
         </w:rPr>
-        <w:t>:judgement</w:t>
+        <w:t>State:judgement</w:t>
       </w:r>
       <w:proofErr w:type="spellEnd"/>
       <w:proofErr w:type="gramEnd"/>
@@ -2431,10 +2422,7 @@
         <w:t>OpenRefine project archive to file</w:t>
       </w:r>
       <w:r>
-        <w:t>. This will save a .tar.gz file with the cleaned data and a record of all transformations, in a format that can b</w:t>
-      </w:r>
-      <w:r>
-        <w:t>e imported back into OpenRefine.</w:t>
+        <w:t>. This will save a .tar.gz file with the cleaned data and a record of all transformations, in a format that can be imported back into OpenRefine.</w:t>
       </w:r>
     </w:p>
     <w:sectPr>
@@ -2448,7 +2436,7 @@
 </file>
 
 <file path=word/numbering.xml><?xml version="1.0" encoding="utf-8"?>
-<w:numbering xmlns:wpc="http://schemas.microsoft.com/office/word/2010/wordprocessingCanvas" xmlns:cx="http://schemas.microsoft.com/office/drawing/2014/chartex" xmlns:cx1="http://schemas.microsoft.com/office/drawing/2015/9/8/chartex" xmlns:mc="http://schemas.openxmlformats.org/markup-compatibility/2006" xmlns:o="urn:schemas-microsoft-com:office:office" xmlns:r="http://schemas.openxmlformats.org/officeDocument/2006/relationships" xmlns:m="http://schemas.openxmlformats.org/officeDocument/2006/math" xmlns:v="urn:schemas-microsoft-com:vml" xmlns:wp14="http://schemas.microsoft.com/office/word/2010/wordprocessingDrawing" xmlns:wp="http://schemas.openxmlformats.org/drawingml/2006/wordprocessingDrawing" xmlns:w10="urn:schemas-microsoft-com:office:word" xmlns:w="http://schemas.openxmlformats.org/wordprocessingml/2006/main" xmlns:w14="http://schemas.microsoft.com/office/word/2010/wordml" xmlns:w15="http://schemas.microsoft.com/office/word/2012/wordml" xmlns:w16se="http://schemas.microsoft.com/office/word/2015/wordml/symex" xmlns:wpg="http://schemas.microsoft.com/office/word/2010/wordprocessingGroup" xmlns:wpi="http://schemas.microsoft.com/office/word/2010/wordprocessingInk" xmlns:wne="http://schemas.microsoft.com/office/word/2006/wordml" xmlns:wps="http://schemas.microsoft.com/office/word/2010/wordprocessingShape" mc:Ignorable="w14 w15 w16se wp14">
+<w:numbering xmlns:wpc="http://schemas.microsoft.com/office/word/2010/wordprocessingCanvas" xmlns:cx="http://schemas.microsoft.com/office/drawing/2014/chartex" xmlns:cx1="http://schemas.microsoft.com/office/drawing/2015/9/8/chartex" xmlns:cx2="http://schemas.microsoft.com/office/drawing/2015/10/21/chartex" xmlns:cx3="http://schemas.microsoft.com/office/drawing/2016/5/9/chartex" xmlns:cx4="http://schemas.microsoft.com/office/drawing/2016/5/10/chartex" xmlns:cx5="http://schemas.microsoft.com/office/drawing/2016/5/11/chartex" xmlns:cx6="http://schemas.microsoft.com/office/drawing/2016/5/12/chartex" xmlns:cx7="http://schemas.microsoft.com/office/drawing/2016/5/13/chartex" xmlns:cx8="http://schemas.microsoft.com/office/drawing/2016/5/14/chartex" xmlns:mc="http://schemas.openxmlformats.org/markup-compatibility/2006" xmlns:aink="http://schemas.microsoft.com/office/drawing/2016/ink" xmlns:am3d="http://schemas.microsoft.com/office/drawing/2017/model3d" xmlns:o="urn:schemas-microsoft-com:office:office" xmlns:r="http://schemas.openxmlformats.org/officeDocument/2006/relationships" xmlns:m="http://schemas.openxmlformats.org/officeDocument/2006/math" xmlns:v="urn:schemas-microsoft-com:vml" xmlns:wp14="http://schemas.microsoft.com/office/word/2010/wordprocessingDrawing" xmlns:wp="http://schemas.openxmlformats.org/drawingml/2006/wordprocessingDrawing" xmlns:w10="urn:schemas-microsoft-com:office:word" xmlns:w="http://schemas.openxmlformats.org/wordprocessingml/2006/main" xmlns:w14="http://schemas.microsoft.com/office/word/2010/wordml" xmlns:w15="http://schemas.microsoft.com/office/word/2012/wordml" xmlns:w16cid="http://schemas.microsoft.com/office/word/2016/wordml/cid" xmlns:w16se="http://schemas.microsoft.com/office/word/2015/wordml/symex" xmlns:wpg="http://schemas.microsoft.com/office/word/2010/wordprocessingGroup" xmlns:wpi="http://schemas.microsoft.com/office/word/2010/wordprocessingInk" xmlns:wne="http://schemas.microsoft.com/office/word/2006/wordml" xmlns:wps="http://schemas.microsoft.com/office/word/2010/wordprocessingShape" mc:Ignorable="w14 w15 w16se w16cid wp14">
   <w:abstractNum w:abstractNumId="0" w15:restartNumberingAfterBreak="0">
     <w:nsid w:val="05B21E3C"/>
     <w:multiLevelType w:val="multilevel"/>
@@ -4608,7 +4596,7 @@
 </file>
 
 <file path=word/styles.xml><?xml version="1.0" encoding="utf-8"?>
-<w:styles xmlns:mc="http://schemas.openxmlformats.org/markup-compatibility/2006" xmlns:r="http://schemas.openxmlformats.org/officeDocument/2006/relationships" xmlns:w="http://schemas.openxmlformats.org/wordprocessingml/2006/main" xmlns:w14="http://schemas.microsoft.com/office/word/2010/wordml" xmlns:w15="http://schemas.microsoft.com/office/word/2012/wordml" xmlns:w16se="http://schemas.microsoft.com/office/word/2015/wordml/symex" mc:Ignorable="w14 w15 w16se">
+<w:styles xmlns:mc="http://schemas.openxmlformats.org/markup-compatibility/2006" xmlns:r="http://schemas.openxmlformats.org/officeDocument/2006/relationships" xmlns:w="http://schemas.openxmlformats.org/wordprocessingml/2006/main" xmlns:w14="http://schemas.microsoft.com/office/word/2010/wordml" xmlns:w15="http://schemas.microsoft.com/office/word/2012/wordml" xmlns:w16cid="http://schemas.microsoft.com/office/word/2016/wordml/cid" xmlns:w16se="http://schemas.microsoft.com/office/word/2015/wordml/symex" mc:Ignorable="w14 w15 w16se w16cid">
   <w:docDefaults>
     <w:rPrDefault>
       <w:rPr>
@@ -4624,7 +4612,7 @@
       </w:pPr>
     </w:pPrDefault>
   </w:docDefaults>
-  <w:latentStyles w:defLockedState="0" w:defUIPriority="99" w:defSemiHidden="0" w:defUnhideWhenUsed="0" w:defQFormat="0" w:count="371">
+  <w:latentStyles w:defLockedState="0" w:defUIPriority="99" w:defSemiHidden="0" w:defUnhideWhenUsed="0" w:defQFormat="0" w:count="375">
     <w:lsdException w:name="Normal" w:uiPriority="0" w:qFormat="1"/>
     <w:lsdException w:name="heading 1" w:uiPriority="9" w:qFormat="1"/>
     <w:lsdException w:name="heading 2" w:semiHidden="1" w:uiPriority="9" w:unhideWhenUsed="1" w:qFormat="1"/>
@@ -4730,7 +4718,6 @@
     <w:lsdException w:name="HTML Sample" w:semiHidden="1" w:unhideWhenUsed="1"/>
     <w:lsdException w:name="HTML Typewriter" w:semiHidden="1" w:unhideWhenUsed="1"/>
     <w:lsdException w:name="HTML Variable" w:semiHidden="1" w:unhideWhenUsed="1"/>
-    <w:lsdException w:name="Normal Table" w:semiHidden="1" w:unhideWhenUsed="1"/>
     <w:lsdException w:name="annotation subject" w:semiHidden="1" w:unhideWhenUsed="1"/>
     <w:lsdException w:name="No List" w:semiHidden="1" w:unhideWhenUsed="1"/>
     <w:lsdException w:name="Outline List 1" w:semiHidden="1" w:unhideWhenUsed="1"/>
@@ -4774,10 +4761,8 @@
     <w:lsdException w:name="Table Elegant" w:semiHidden="1" w:unhideWhenUsed="1"/>
     <w:lsdException w:name="Table Professional" w:semiHidden="1" w:unhideWhenUsed="1"/>
     <w:lsdException w:name="Table Subtle 1" w:semiHidden="1" w:unhideWhenUsed="1"/>
-    <w:lsdException w:name="Table Subtle 2" w:semiHidden="1" w:unhideWhenUsed="1"/>
     <w:lsdException w:name="Table Web 1" w:semiHidden="1" w:unhideWhenUsed="1"/>
     <w:lsdException w:name="Table Web 2" w:semiHidden="1" w:unhideWhenUsed="1"/>
-    <w:lsdException w:name="Table Web 3" w:semiHidden="1" w:unhideWhenUsed="1"/>
     <w:lsdException w:name="Balloon Text" w:semiHidden="1" w:unhideWhenUsed="1"/>
     <w:lsdException w:name="Table Grid" w:uiPriority="39"/>
     <w:lsdException w:name="Table Theme" w:semiHidden="1" w:unhideWhenUsed="1"/>
@@ -4996,6 +4981,10 @@
     <w:lsdException w:name="List Table 5 Dark Accent 6" w:uiPriority="50"/>
     <w:lsdException w:name="List Table 6 Colorful Accent 6" w:uiPriority="51"/>
     <w:lsdException w:name="List Table 7 Colorful Accent 6" w:uiPriority="52"/>
+    <w:lsdException w:name="Mention" w:semiHidden="1" w:unhideWhenUsed="1"/>
+    <w:lsdException w:name="Smart Hyperlink" w:semiHidden="1" w:unhideWhenUsed="1"/>
+    <w:lsdException w:name="Hashtag" w:semiHidden="1" w:unhideWhenUsed="1"/>
+    <w:lsdException w:name="Unresolved Mention" w:semiHidden="1" w:unhideWhenUsed="1"/>
   </w:latentStyles>
   <w:style w:type="paragraph" w:default="1" w:styleId="Normal">
     <w:name w:val="Normal"/>
@@ -5384,6 +5373,23 @@
 </file>
 
 <file path=customXml/item1.xml><?xml version="1.0" encoding="utf-8"?>
+<p:properties xmlns:p="http://schemas.microsoft.com/office/2006/metadata/properties" xmlns:xsi="http://www.w3.org/2001/XMLSchema-instance" xmlns:pc="http://schemas.microsoft.com/office/infopath/2007/PartnerControls">
+  <documentManagement>
+    <Note xmlns="4a65e04f-623a-482a-8907-98da86ea0380" xsi:nil="true"/>
+  </documentManagement>
+</p:properties>
+</file>
+
+<file path=customXml/item2.xml><?xml version="1.0" encoding="utf-8"?>
+<?mso-contentType ?>
+<FormTemplates xmlns="http://schemas.microsoft.com/sharepoint/v3/contenttype/forms">
+  <Display>DocumentLibraryForm</Display>
+  <Edit>DocumentLibraryForm</Edit>
+  <New>DocumentLibraryForm</New>
+</FormTemplates>
+</file>
+
+<file path=customXml/item3.xml><?xml version="1.0" encoding="utf-8"?>
 <ct:contentTypeSchema xmlns:ct="http://schemas.microsoft.com/office/2006/metadata/contentType" xmlns:ma="http://schemas.microsoft.com/office/2006/metadata/properties/metaAttributes" ct:_="" ma:_="" ma:contentTypeName="Document" ma:contentTypeID="0x01010054A60C59A1258644BCC681514673EE67" ma:contentTypeVersion="12" ma:contentTypeDescription="Create a new document." ma:contentTypeScope="" ma:versionID="076aa359163aad7ae472672da30b6a03">
   <xsd:schema xmlns:xsd="http://www.w3.org/2001/XMLSchema" xmlns:xs="http://www.w3.org/2001/XMLSchema" xmlns:p="http://schemas.microsoft.com/office/2006/metadata/properties" xmlns:ns2="4a65e04f-623a-482a-8907-98da86ea0380" xmlns:ns3="be45d151-7518-4147-811f-0cf87d6198e1" targetNamespace="http://schemas.microsoft.com/office/2006/metadata/properties" ma:root="true" ma:fieldsID="d6c2deb1783eda19f1f97832ded6f7e5" ns2:_="" ns3:_="">
     <xsd:import namespace="4a65e04f-623a-482a-8907-98da86ea0380"/>
@@ -5602,31 +5608,39 @@
 </ct:contentTypeSchema>
 </file>
 
-<file path=customXml/item2.xml><?xml version="1.0" encoding="utf-8"?>
-<?mso-contentType ?>
-<FormTemplates xmlns="http://schemas.microsoft.com/sharepoint/v3/contenttype/forms">
-  <Display>DocumentLibraryForm</Display>
-  <Edit>DocumentLibraryForm</Edit>
-  <New>DocumentLibraryForm</New>
-</FormTemplates>
-</file>
-
-<file path=customXml/item3.xml><?xml version="1.0" encoding="utf-8"?>
-<p:properties xmlns:p="http://schemas.microsoft.com/office/2006/metadata/properties" xmlns:xsi="http://www.w3.org/2001/XMLSchema-instance" xmlns:pc="http://schemas.microsoft.com/office/infopath/2007/PartnerControls">
-  <documentManagement>
-    <Note xmlns="4a65e04f-623a-482a-8907-98da86ea0380" xsi:nil="true"/>
-  </documentManagement>
-</p:properties>
-</file>
-
 <file path=customXml/itemProps1.xml><?xml version="1.0" encoding="utf-8"?>
-<ds:datastoreItem xmlns:ds="http://schemas.openxmlformats.org/officeDocument/2006/customXml" ds:itemID="{CFBF0FFC-5E77-4645-8E54-D5E949CC5A3A}"/>
+<ds:datastoreItem xmlns:ds="http://schemas.openxmlformats.org/officeDocument/2006/customXml" ds:itemID="{66651431-087D-4B79-9C47-703A8F95D5B4}">
+  <ds:schemaRefs>
+    <ds:schemaRef ds:uri="http://schemas.microsoft.com/office/2006/metadata/properties"/>
+    <ds:schemaRef ds:uri="http://schemas.microsoft.com/office/infopath/2007/PartnerControls"/>
+    <ds:schemaRef ds:uri="4a65e04f-623a-482a-8907-98da86ea0380"/>
+  </ds:schemaRefs>
+</ds:datastoreItem>
 </file>
 
 <file path=customXml/itemProps2.xml><?xml version="1.0" encoding="utf-8"?>
-<ds:datastoreItem xmlns:ds="http://schemas.openxmlformats.org/officeDocument/2006/customXml" ds:itemID="{C5554D4C-D8DD-4934-8D48-2BBE747BB7D1}"/>
+<ds:datastoreItem xmlns:ds="http://schemas.openxmlformats.org/officeDocument/2006/customXml" ds:itemID="{C5554D4C-D8DD-4934-8D48-2BBE747BB7D1}">
+  <ds:schemaRefs>
+    <ds:schemaRef ds:uri="http://schemas.microsoft.com/sharepoint/v3/contenttype/forms"/>
+  </ds:schemaRefs>
+</ds:datastoreItem>
 </file>
 
 <file path=customXml/itemProps3.xml><?xml version="1.0" encoding="utf-8"?>
-<ds:datastoreItem xmlns:ds="http://schemas.openxmlformats.org/officeDocument/2006/customXml" ds:itemID="{66651431-087D-4B79-9C47-703A8F95D5B4}"/>
+<ds:datastoreItem xmlns:ds="http://schemas.openxmlformats.org/officeDocument/2006/customXml" ds:itemID="{CFBF0FFC-5E77-4645-8E54-D5E949CC5A3A}">
+  <ds:schemaRefs>
+    <ds:schemaRef ds:uri="http://schemas.microsoft.com/office/2006/metadata/contentType"/>
+    <ds:schemaRef ds:uri="http://schemas.microsoft.com/office/2006/metadata/properties/metaAttributes"/>
+    <ds:schemaRef ds:uri="http://www.w3.org/2001/XMLSchema"/>
+    <ds:schemaRef ds:uri="http://schemas.microsoft.com/office/2006/metadata/properties"/>
+    <ds:schemaRef ds:uri="4a65e04f-623a-482a-8907-98da86ea0380"/>
+    <ds:schemaRef ds:uri="be45d151-7518-4147-811f-0cf87d6198e1"/>
+    <ds:schemaRef ds:uri="http://schemas.microsoft.com/office/2006/documentManagement/types"/>
+    <ds:schemaRef ds:uri="http://schemas.microsoft.com/office/infopath/2007/PartnerControls"/>
+    <ds:schemaRef ds:uri="http://schemas.openxmlformats.org/package/2006/metadata/core-properties"/>
+    <ds:schemaRef ds:uri="http://purl.org/dc/elements/1.1/"/>
+    <ds:schemaRef ds:uri="http://purl.org/dc/terms/"/>
+    <ds:schemaRef ds:uri="http://schemas.microsoft.com/internal/obd"/>
+  </ds:schemaRefs>
+</ds:datastoreItem>
 </file>
</xml_diff>